<commit_message>
update 08. Computer networks/Seminar-02
</commit_message>
<xml_diff>
--- a/08. Computer networks/Seminar-02/ДЗ. Технология Ethernet. Протокол IP.docx
+++ b/08. Computer networks/Seminar-02/ДЗ. Технология Ethernet. Протокол IP.docx
@@ -409,8 +409,6 @@
           <w:docGrid w:linePitch="360"/>
         </w:sectPr>
       </w:pPr>
-      <w:bookmarkStart w:id="0" w:name="_GoBack"/>
-      <w:bookmarkEnd w:id="0"/>
     </w:p>
     <w:p>
       <w:pPr>
@@ -421,7 +419,7 @@
         </w:numPr>
         <w:ind w:left="360"/>
       </w:pPr>
-      <w:bookmarkStart w:id="1" w:name="_Toc194006395"/>
+      <w:bookmarkStart w:id="0" w:name="_Toc194006395"/>
       <w:r>
         <w:lastRenderedPageBreak/>
         <w:t xml:space="preserve">Задача 1. </w:t>
@@ -441,7 +439,7 @@
       <w:r>
         <w:t>сетями</w:t>
       </w:r>
-      <w:bookmarkEnd w:id="1"/>
+      <w:bookmarkEnd w:id="0"/>
       <w:r>
         <w:t xml:space="preserve"> </w:t>
       </w:r>
@@ -2953,7 +2951,7 @@
         </w:numPr>
         <w:ind w:left="360"/>
       </w:pPr>
-      <w:bookmarkStart w:id="2" w:name="_Toc194006396"/>
+      <w:bookmarkStart w:id="1" w:name="_Toc194006396"/>
       <w:r>
         <w:lastRenderedPageBreak/>
         <w:t xml:space="preserve">Задача </w:t>
@@ -2970,7 +2968,7 @@
         </w:rPr>
         <w:t>PT</w:t>
       </w:r>
-      <w:bookmarkEnd w:id="2"/>
+      <w:bookmarkEnd w:id="1"/>
       <w:r>
         <w:t xml:space="preserve"> </w:t>
       </w:r>
@@ -3694,12 +3692,12 @@
         </w:numPr>
         <w:ind w:left="360"/>
       </w:pPr>
-      <w:bookmarkStart w:id="3" w:name="_Toc194006397"/>
+      <w:bookmarkStart w:id="2" w:name="_Toc194006397"/>
       <w:r>
         <w:lastRenderedPageBreak/>
         <w:t>Домашнее задание</w:t>
       </w:r>
-      <w:bookmarkEnd w:id="3"/>
+      <w:bookmarkEnd w:id="2"/>
     </w:p>
     <w:p>
       <w:pPr>
@@ -3711,6 +3709,8 @@
       <w:r>
         <w:rPr>
           <w:b/>
+          <w:noProof/>
+          <w:lang w:eastAsia="ru-RU"/>
         </w:rPr>
         <w:drawing>
           <wp:inline distT="0" distB="0" distL="0" distR="0" wp14:anchorId="4E280272" wp14:editId="3074E9B0">
@@ -3764,6 +3764,8 @@
       <w:r>
         <w:rPr>
           <w:b/>
+          <w:noProof/>
+          <w:lang w:eastAsia="ru-RU"/>
         </w:rPr>
         <w:drawing>
           <wp:inline distT="0" distB="0" distL="0" distR="0" wp14:anchorId="3A165BF0" wp14:editId="4011A8D3">
@@ -3907,6 +3909,10 @@
         <w:jc w:val="center"/>
       </w:pPr>
       <w:r>
+        <w:rPr>
+          <w:noProof/>
+          <w:lang w:eastAsia="ru-RU"/>
+        </w:rPr>
         <w:drawing>
           <wp:inline distT="0" distB="0" distL="0" distR="0" wp14:anchorId="2D869EB2" wp14:editId="75F0D5F3">
             <wp:extent cx="4256985" cy="1570305"/>
@@ -3954,6 +3960,10 @@
         <w:jc w:val="center"/>
       </w:pPr>
       <w:r>
+        <w:rPr>
+          <w:noProof/>
+          <w:lang w:eastAsia="ru-RU"/>
+        </w:rPr>
         <w:drawing>
           <wp:inline distT="0" distB="0" distL="0" distR="0" wp14:anchorId="2BC3457E" wp14:editId="4A0815FC">
             <wp:extent cx="4252747" cy="1948069"/>
@@ -4068,6 +4078,10 @@
         <w:jc w:val="center"/>
       </w:pPr>
       <w:r>
+        <w:rPr>
+          <w:noProof/>
+          <w:lang w:eastAsia="ru-RU"/>
+        </w:rPr>
         <w:drawing>
           <wp:inline distT="0" distB="0" distL="0" distR="0" wp14:anchorId="26DBAFFD" wp14:editId="7A61A050">
             <wp:extent cx="3414147" cy="3073145"/>
@@ -4115,6 +4129,10 @@
         <w:jc w:val="center"/>
       </w:pPr>
       <w:r>
+        <w:rPr>
+          <w:noProof/>
+          <w:lang w:eastAsia="ru-RU"/>
+        </w:rPr>
         <w:drawing>
           <wp:inline distT="0" distB="0" distL="0" distR="0" wp14:anchorId="3277F365" wp14:editId="243F7DE3">
             <wp:extent cx="3392369" cy="1547115"/>
@@ -4239,7 +4257,8 @@
       <w:r>
         <w:rPr>
           <w:i/>
-          <w:lang w:val="en-US"/>
+          <w:noProof/>
+          <w:lang w:eastAsia="ru-RU"/>
         </w:rPr>
         <w:drawing>
           <wp:inline distT="0" distB="0" distL="0" distR="0" wp14:anchorId="6747055C" wp14:editId="72F0E04C">
@@ -4411,7 +4430,9 @@
       <w:r>
         <w:rPr>
           <w:i/>
-          <w:sz w:val="24"/>
+          <w:noProof/>
+          <w:sz w:val="24"/>
+          <w:lang w:eastAsia="ru-RU"/>
         </w:rPr>
         <w:drawing>
           <wp:inline distT="0" distB="0" distL="0" distR="0" wp14:anchorId="02147F55" wp14:editId="7EECED7B">
@@ -4475,7 +4496,9 @@
       <w:r>
         <w:rPr>
           <w:i/>
-          <w:sz w:val="24"/>
+          <w:noProof/>
+          <w:sz w:val="24"/>
+          <w:lang w:eastAsia="ru-RU"/>
         </w:rPr>
         <w:drawing>
           <wp:inline distT="0" distB="0" distL="0" distR="0" wp14:anchorId="5EB202EF" wp14:editId="135CF8C0">
@@ -4539,7 +4562,9 @@
       <w:r>
         <w:rPr>
           <w:i/>
-          <w:sz w:val="24"/>
+          <w:noProof/>
+          <w:sz w:val="24"/>
+          <w:lang w:eastAsia="ru-RU"/>
         </w:rPr>
         <w:drawing>
           <wp:inline distT="0" distB="0" distL="0" distR="0" wp14:anchorId="3EDFD677" wp14:editId="7746E26C">
@@ -4656,7 +4681,9 @@
       <w:r>
         <w:rPr>
           <w:i/>
-          <w:sz w:val="24"/>
+          <w:noProof/>
+          <w:sz w:val="24"/>
+          <w:lang w:eastAsia="ru-RU"/>
         </w:rPr>
         <w:drawing>
           <wp:inline distT="0" distB="0" distL="0" distR="0" wp14:anchorId="23FFD63E" wp14:editId="3E8F4271">
@@ -4780,7 +4807,6 @@
           <w:b/>
           <w:i/>
           <w:sz w:val="24"/>
-          <w:lang w:val="en-US"/>
         </w:rPr>
         <w:t>6</w:t>
       </w:r>
@@ -4798,6 +4824,10 @@
         <w:jc w:val="center"/>
       </w:pPr>
       <w:r>
+        <w:rPr>
+          <w:noProof/>
+          <w:lang w:eastAsia="ru-RU"/>
+        </w:rPr>
         <w:drawing>
           <wp:inline distT="0" distB="0" distL="0" distR="0" wp14:anchorId="609DB95D" wp14:editId="125B8DE9">
             <wp:extent cx="5084156" cy="5528930"/>
@@ -4895,6 +4925,10 @@
         <w:jc w:val="center"/>
       </w:pPr>
       <w:r>
+        <w:rPr>
+          <w:noProof/>
+          <w:lang w:eastAsia="ru-RU"/>
+        </w:rPr>
         <w:drawing>
           <wp:inline distT="0" distB="0" distL="0" distR="0" wp14:anchorId="722BE278" wp14:editId="12EF0101">
             <wp:extent cx="5191766" cy="5018567"/>
@@ -4951,11 +4985,149 @@
       <w:pPr>
         <w:jc w:val="both"/>
       </w:pPr>
+      <w:r>
+        <w:t xml:space="preserve">Скриншоты </w:t>
+      </w:r>
+      <w:r>
+        <w:t>таблицы ARP</w:t>
+      </w:r>
+      <w:r>
+        <w:t>:</w:t>
+      </w:r>
+    </w:p>
+    <w:p>
+      <w:pPr>
+        <w:jc w:val="center"/>
+      </w:pPr>
+      <w:r>
+        <w:drawing>
+          <wp:inline distT="0" distB="0" distL="0" distR="0" wp14:anchorId="7EE39D79" wp14:editId="1D354AF2">
+            <wp:extent cx="5881370" cy="3004110"/>
+            <wp:effectExtent l="19050" t="19050" r="24130" b="25400"/>
+            <wp:docPr id="4" name="Рисунок 4"/>
+            <wp:cNvGraphicFramePr>
+              <a:graphicFrameLocks xmlns:a="http://schemas.openxmlformats.org/drawingml/2006/main" noChangeAspect="1"/>
+            </wp:cNvGraphicFramePr>
+            <a:graphic xmlns:a="http://schemas.openxmlformats.org/drawingml/2006/main">
+              <a:graphicData uri="http://schemas.openxmlformats.org/drawingml/2006/picture">
+                <pic:pic xmlns:pic="http://schemas.openxmlformats.org/drawingml/2006/picture">
+                  <pic:nvPicPr>
+                    <pic:cNvPr id="1" name=""/>
+                    <pic:cNvPicPr/>
+                  </pic:nvPicPr>
+                  <pic:blipFill>
+                    <a:blip r:embed="rId34"/>
+                    <a:stretch>
+                      <a:fillRect/>
+                    </a:stretch>
+                  </pic:blipFill>
+                  <pic:spPr>
+                    <a:xfrm>
+                      <a:off x="0" y="0"/>
+                      <a:ext cx="5902466" cy="3014886"/>
+                    </a:xfrm>
+                    <a:prstGeom prst="rect">
+                      <a:avLst/>
+                    </a:prstGeom>
+                    <a:ln>
+                      <a:solidFill>
+                        <a:schemeClr val="accent1"/>
+                      </a:solidFill>
+                    </a:ln>
+                  </pic:spPr>
+                </pic:pic>
+              </a:graphicData>
+            </a:graphic>
+          </wp:inline>
+        </w:drawing>
+      </w:r>
+    </w:p>
+    <w:p>
+      <w:pPr>
+        <w:jc w:val="center"/>
+      </w:pPr>
+    </w:p>
+    <w:p>
+      <w:pPr>
+        <w:jc w:val="center"/>
+        <w:rPr>
+          <w:lang w:val="en-US"/>
+        </w:rPr>
+      </w:pPr>
+      <w:r>
+        <w:rPr>
+          <w:lang w:val="en-US"/>
+        </w:rPr>
+        <w:lastRenderedPageBreak/>
+        <w:drawing>
+          <wp:inline distT="0" distB="0" distL="0" distR="0" wp14:anchorId="48C30864" wp14:editId="5298EF6A">
+            <wp:extent cx="6152983" cy="1695450"/>
+            <wp:effectExtent l="19050" t="19050" r="19685" b="19050"/>
+            <wp:docPr id="5" name="Рисунок 5"/>
+            <wp:cNvGraphicFramePr>
+              <a:graphicFrameLocks xmlns:a="http://schemas.openxmlformats.org/drawingml/2006/main" noChangeAspect="1"/>
+            </wp:cNvGraphicFramePr>
+            <a:graphic xmlns:a="http://schemas.openxmlformats.org/drawingml/2006/main">
+              <a:graphicData uri="http://schemas.openxmlformats.org/drawingml/2006/picture">
+                <pic:pic xmlns:pic="http://schemas.openxmlformats.org/drawingml/2006/picture">
+                  <pic:nvPicPr>
+                    <pic:cNvPr id="1" name=""/>
+                    <pic:cNvPicPr/>
+                  </pic:nvPicPr>
+                  <pic:blipFill>
+                    <a:blip r:embed="rId35"/>
+                    <a:stretch>
+                      <a:fillRect/>
+                    </a:stretch>
+                  </pic:blipFill>
+                  <pic:spPr>
+                    <a:xfrm>
+                      <a:off x="0" y="0"/>
+                      <a:ext cx="6199586" cy="1708291"/>
+                    </a:xfrm>
+                    <a:prstGeom prst="rect">
+                      <a:avLst/>
+                    </a:prstGeom>
+                    <a:ln>
+                      <a:solidFill>
+                        <a:schemeClr val="accent1"/>
+                      </a:solidFill>
+                    </a:ln>
+                  </pic:spPr>
+                </pic:pic>
+              </a:graphicData>
+            </a:graphic>
+          </wp:inline>
+        </w:drawing>
+      </w:r>
+    </w:p>
+    <w:p>
+      <w:pPr>
+        <w:jc w:val="center"/>
+        <w:rPr>
+          <w:lang w:val="en-US"/>
+        </w:rPr>
+      </w:pPr>
+    </w:p>
+    <w:p>
+      <w:pPr>
+        <w:jc w:val="center"/>
+        <w:rPr>
+          <w:lang w:val="en-US"/>
+        </w:rPr>
+      </w:pPr>
+      <w:bookmarkStart w:id="3" w:name="_GoBack"/>
+      <w:bookmarkEnd w:id="3"/>
     </w:p>
     <w:p>
       <w:pPr>
         <w:jc w:val="both"/>
       </w:pPr>
+    </w:p>
+    <w:p>
+      <w:pPr>
+        <w:jc w:val="both"/>
+      </w:pPr>
       <w:r>
         <w:t>Ссылка на репозиторий:</w:t>
       </w:r>
@@ -4964,27 +5136,13 @@
       <w:pPr>
         <w:jc w:val="both"/>
       </w:pPr>
-      <w:hyperlink r:id="rId34" w:history="1">
+      <w:hyperlink r:id="rId36" w:history="1">
         <w:r>
           <w:rPr>
             <w:rStyle w:val="a4"/>
             <w:sz w:val="28"/>
           </w:rPr>
-          <w:t>https://github.com/olgashenk</w:t>
-        </w:r>
-        <w:r>
-          <w:rPr>
-            <w:rStyle w:val="a4"/>
-            <w:sz w:val="28"/>
-          </w:rPr>
-          <w:t>e</w:t>
-        </w:r>
-        <w:r>
-          <w:rPr>
-            <w:rStyle w:val="a4"/>
-            <w:sz w:val="28"/>
-          </w:rPr>
-          <w:t>l/GeekBrains-specialization-ELECTIVES/tree/main/08.%20Computer%20networks</w:t>
+          <w:t>https://github.com/olgashenkel/GeekBrains-specialization-ELECTIVES/tree/main/08.%20Computer%20networks</w:t>
         </w:r>
       </w:hyperlink>
       <w:r>
@@ -8495,7 +8653,7 @@
 </file>
 
 <file path=customXml/itemProps1.xml><?xml version="1.0" encoding="utf-8"?>
-<ds:datastoreItem xmlns:ds="http://schemas.openxmlformats.org/officeDocument/2006/customXml" ds:itemID="{910EB242-A65D-4D95-989A-A7CFC3D6F123}">
+<ds:datastoreItem xmlns:ds="http://schemas.openxmlformats.org/officeDocument/2006/customXml" ds:itemID="{A16DE246-8ED3-4EC8-96CB-AA6BB00D9C66}">
   <ds:schemaRefs>
     <ds:schemaRef ds:uri="http://schemas.openxmlformats.org/officeDocument/2006/bibliography"/>
   </ds:schemaRefs>

</xml_diff>